<commit_message>
Fixed bugs and issues
</commit_message>
<xml_diff>
--- a/Doc/Замечания_Элма_10.06.docx
+++ b/Doc/Замечания_Элма_10.06.docx
@@ -883,6 +883,7 @@
           <w:szCs w:val="28"/>
         </w:rPr>
       </w:pPr>
+      <w:bookmarkStart w:id="1" w:name="_GoBack"/>
       <w:r>
         <w:rPr>
           <w:rFonts w:ascii="Times New Roman" w:hAnsi="Times New Roman" w:cs="Times New Roman"/>
@@ -892,6 +893,7 @@
         <w:t>В программе должна быть предусмотрена печать нарядов (дневного и индивидуального), технологических карт, калькуляций</w:t>
       </w:r>
     </w:p>
+    <w:bookmarkEnd w:id="1"/>
     <w:p>
       <w:pPr>
         <w:pStyle w:val="a3"/>
@@ -1041,15 +1043,15 @@
           <w:rFonts w:ascii="Times New Roman" w:hAnsi="Times New Roman" w:cs="Times New Roman"/>
           <w:sz w:val="28"/>
           <w:szCs w:val="28"/>
-        </w:rPr>
-      </w:pPr>
-      <w:bookmarkStart w:id="1" w:name="_GoBack"/>
-      <w:bookmarkEnd w:id="1"/>
-      <w:r>
-        <w:rPr>
-          <w:rFonts w:ascii="Times New Roman" w:hAnsi="Times New Roman" w:cs="Times New Roman"/>
-          <w:sz w:val="28"/>
-          <w:szCs w:val="28"/>
+          <w:highlight w:val="blue"/>
+        </w:rPr>
+      </w:pPr>
+      <w:r>
+        <w:rPr>
+          <w:rFonts w:ascii="Times New Roman" w:hAnsi="Times New Roman" w:cs="Times New Roman"/>
+          <w:sz w:val="28"/>
+          <w:szCs w:val="28"/>
+          <w:highlight w:val="blue"/>
         </w:rPr>
         <w:t>Отчеты аналитические (модуль «Отчеты»)</w:t>
       </w:r>
@@ -1352,13 +1354,15 @@
           <w:rFonts w:ascii="Times New Roman" w:hAnsi="Times New Roman" w:cs="Times New Roman"/>
           <w:sz w:val="28"/>
           <w:szCs w:val="28"/>
-        </w:rPr>
-      </w:pPr>
-      <w:r>
-        <w:rPr>
-          <w:rFonts w:ascii="Times New Roman" w:hAnsi="Times New Roman" w:cs="Times New Roman"/>
-          <w:sz w:val="28"/>
-          <w:szCs w:val="28"/>
+          <w:highlight w:val="green"/>
+        </w:rPr>
+      </w:pPr>
+      <w:r>
+        <w:rPr>
+          <w:rFonts w:ascii="Times New Roman" w:hAnsi="Times New Roman" w:cs="Times New Roman"/>
+          <w:sz w:val="28"/>
+          <w:szCs w:val="28"/>
+          <w:highlight w:val="green"/>
         </w:rPr>
         <w:t xml:space="preserve">Везде сделать иконки на удаление, добавление, выход и т.д. </w:t>
       </w:r>
@@ -2453,7 +2457,7 @@
   <a:extraClrSchemeLst/>
   <a:extLst>
     <a:ext uri="{05A4C25C-085E-4340-85A3-A5531E510DB2}">
-      <thm15:themeFamily xmlns="" xmlns:thm15="http://schemas.microsoft.com/office/thememl/2012/main" name="Office Theme" id="{62F939B6-93AF-4DB8-9C6B-D6C7DFDC589F}" vid="{4A3C46E8-61CC-4603-A589-7422A47A8E4A}"/>
+      <thm15:themeFamily xmlns:thm15="http://schemas.microsoft.com/office/thememl/2012/main" xmlns="" name="Office Theme" id="{62F939B6-93AF-4DB8-9C6B-D6C7DFDC589F}" vid="{4A3C46E8-61CC-4603-A589-7422A47A8E4A}"/>
     </a:ext>
   </a:extLst>
 </a:theme>

</xml_diff>